<commit_message>
Update PROJECT PROPOSAL DOCUMENT.docx
</commit_message>
<xml_diff>
--- a/PROJECT PROPOSAL DOCUMENT.docx
+++ b/PROJECT PROPOSAL DOCUMENT.docx
@@ -220,7 +220,25 @@
           <w:sz w:val="24"/>
           <w:szCs w:val="24"/>
         </w:rPr>
-        <w:t>Proposa_V1.0</w:t>
+        <w:t>Proposa</w:t>
+      </w:r>
+      <w:r>
+        <w:rPr>
+          <w:rFonts w:ascii="Arial" w:eastAsia="Times New Roman" w:hAnsi="Arial" w:cs="Arial"/>
+          <w:color w:val="000000"/>
+          <w:sz w:val="24"/>
+          <w:szCs w:val="24"/>
+        </w:rPr>
+        <w:t>l</w:t>
+      </w:r>
+      <w:r>
+        <w:rPr>
+          <w:rFonts w:ascii="Arial" w:eastAsia="Times New Roman" w:hAnsi="Arial" w:cs="Arial"/>
+          <w:color w:val="000000"/>
+          <w:sz w:val="24"/>
+          <w:szCs w:val="24"/>
+        </w:rPr>
+        <w:t>_V1.0</w:t>
       </w:r>
     </w:p>
     <w:p>

</xml_diff>